<commit_message>
Updates to L2 and L 12
Improved function syntax in L2
Changed the data read in for L12 to directly read from the web
</commit_message>
<xml_diff>
--- a/other/function_sytax_memory.docx
+++ b/other/function_sytax_memory.docx
@@ -17,10 +17,10 @@
         <w:tblLook w:val="04A0" w:firstRow="1" w:lastRow="0" w:firstColumn="1" w:lastColumn="0" w:noHBand="0" w:noVBand="1"/>
       </w:tblPr>
       <w:tblGrid>
-        <w:gridCol w:w="1929"/>
-        <w:gridCol w:w="2139"/>
-        <w:gridCol w:w="3112"/>
-        <w:gridCol w:w="1424"/>
+        <w:gridCol w:w="1852"/>
+        <w:gridCol w:w="2046"/>
+        <w:gridCol w:w="2976"/>
+        <w:gridCol w:w="1368"/>
       </w:tblGrid>
       <w:tr>
         <w:trPr>
@@ -28,11 +28,9 @@
         </w:trPr>
         <w:tc>
           <w:tcPr>
-            <w:tcW w:w="1929" w:type="dxa"/>
+            <w:tcW w:w="1852" w:type="dxa"/>
             <w:tcBorders>
-              <w:left w:val="single" w:sz="4" w:space="0" w:color="auto"/>
               <w:bottom w:val="single" w:sz="4" w:space="0" w:color="auto"/>
-              <w:right w:val="single" w:sz="4" w:space="0" w:color="auto"/>
             </w:tcBorders>
             <w:vAlign w:val="center"/>
           </w:tcPr>
@@ -52,11 +50,9 @@
         </w:tc>
         <w:tc>
           <w:tcPr>
-            <w:tcW w:w="2139" w:type="dxa"/>
+            <w:tcW w:w="2046" w:type="dxa"/>
             <w:tcBorders>
-              <w:left w:val="single" w:sz="4" w:space="0" w:color="auto"/>
               <w:bottom w:val="single" w:sz="4" w:space="0" w:color="auto"/>
-              <w:right w:val="single" w:sz="4" w:space="0" w:color="auto"/>
             </w:tcBorders>
             <w:vAlign w:val="center"/>
           </w:tcPr>
@@ -76,11 +72,9 @@
         </w:tc>
         <w:tc>
           <w:tcPr>
-            <w:tcW w:w="3112" w:type="dxa"/>
+            <w:tcW w:w="2976" w:type="dxa"/>
             <w:tcBorders>
-              <w:left w:val="single" w:sz="4" w:space="0" w:color="auto"/>
               <w:bottom w:val="single" w:sz="4" w:space="0" w:color="auto"/>
-              <w:right w:val="single" w:sz="4" w:space="0" w:color="auto"/>
             </w:tcBorders>
             <w:vAlign w:val="center"/>
           </w:tcPr>
@@ -106,11 +100,9 @@
         </w:tc>
         <w:tc>
           <w:tcPr>
-            <w:tcW w:w="1424" w:type="dxa"/>
+            <w:tcW w:w="1368" w:type="dxa"/>
             <w:tcBorders>
-              <w:left w:val="single" w:sz="4" w:space="0" w:color="auto"/>
               <w:bottom w:val="single" w:sz="4" w:space="0" w:color="auto"/>
-              <w:right w:val="single" w:sz="4" w:space="0" w:color="auto"/>
             </w:tcBorders>
             <w:vAlign w:val="center"/>
           </w:tcPr>
@@ -135,11 +127,9 @@
         </w:trPr>
         <w:tc>
           <w:tcPr>
-            <w:tcW w:w="1929" w:type="dxa"/>
+            <w:tcW w:w="1852" w:type="dxa"/>
             <w:tcBorders>
               <w:top w:val="single" w:sz="4" w:space="0" w:color="auto"/>
-              <w:left w:val="single" w:sz="4" w:space="0" w:color="auto"/>
-              <w:right w:val="single" w:sz="4" w:space="0" w:color="auto"/>
             </w:tcBorders>
             <w:vAlign w:val="center"/>
           </w:tcPr>
@@ -158,11 +148,9 @@
         </w:tc>
         <w:tc>
           <w:tcPr>
-            <w:tcW w:w="2139" w:type="dxa"/>
+            <w:tcW w:w="2046" w:type="dxa"/>
             <w:tcBorders>
               <w:top w:val="single" w:sz="4" w:space="0" w:color="auto"/>
-              <w:left w:val="single" w:sz="4" w:space="0" w:color="auto"/>
-              <w:right w:val="single" w:sz="4" w:space="0" w:color="auto"/>
             </w:tcBorders>
             <w:vAlign w:val="center"/>
           </w:tcPr>
@@ -194,11 +182,9 @@
         </w:tc>
         <w:tc>
           <w:tcPr>
-            <w:tcW w:w="3112" w:type="dxa"/>
+            <w:tcW w:w="2976" w:type="dxa"/>
             <w:tcBorders>
               <w:top w:val="single" w:sz="4" w:space="0" w:color="auto"/>
-              <w:left w:val="single" w:sz="4" w:space="0" w:color="auto"/>
-              <w:right w:val="single" w:sz="4" w:space="0" w:color="auto"/>
             </w:tcBorders>
             <w:vAlign w:val="center"/>
           </w:tcPr>
@@ -217,11 +203,9 @@
         </w:tc>
         <w:tc>
           <w:tcPr>
-            <w:tcW w:w="1424" w:type="dxa"/>
+            <w:tcW w:w="1368" w:type="dxa"/>
             <w:tcBorders>
               <w:top w:val="single" w:sz="4" w:space="0" w:color="auto"/>
-              <w:left w:val="single" w:sz="4" w:space="0" w:color="auto"/>
-              <w:right w:val="single" w:sz="4" w:space="0" w:color="auto"/>
             </w:tcBorders>
             <w:vAlign w:val="center"/>
           </w:tcPr>
@@ -267,7 +251,7 @@
     </w:rPrDefault>
     <w:pPrDefault/>
   </w:docDefaults>
-  <w:latentStyles w:defLockedState="0" w:defUIPriority="99" w:defSemiHidden="0" w:defUnhideWhenUsed="0" w:defQFormat="0" w:count="377">
+  <w:latentStyles w:defLockedState="0" w:defUIPriority="99" w:defSemiHidden="0" w:defUnhideWhenUsed="0" w:defQFormat="0" w:count="375">
     <w:lsdException w:name="Normal" w:uiPriority="0" w:qFormat="1"/>
     <w:lsdException w:name="heading 1" w:uiPriority="9" w:qFormat="1"/>
     <w:lsdException w:name="heading 2" w:semiHidden="1" w:uiPriority="9" w:unhideWhenUsed="1" w:qFormat="1"/>
@@ -373,6 +357,7 @@
     <w:lsdException w:name="HTML Sample" w:semiHidden="1" w:unhideWhenUsed="1"/>
     <w:lsdException w:name="HTML Typewriter" w:semiHidden="1" w:unhideWhenUsed="1"/>
     <w:lsdException w:name="HTML Variable" w:semiHidden="1" w:unhideWhenUsed="1"/>
+    <w:lsdException w:name="Normal Table" w:semiHidden="1" w:unhideWhenUsed="1"/>
     <w:lsdException w:name="annotation subject" w:semiHidden="1" w:unhideWhenUsed="1"/>
     <w:lsdException w:name="No List" w:semiHidden="1" w:unhideWhenUsed="1"/>
     <w:lsdException w:name="Outline List 1" w:semiHidden="1" w:unhideWhenUsed="1"/>
@@ -418,9 +403,11 @@
     <w:lsdException w:name="Table Subtle 1" w:semiHidden="1" w:unhideWhenUsed="1"/>
     <w:lsdException w:name="Table Subtle 2" w:semiHidden="1" w:unhideWhenUsed="1"/>
     <w:lsdException w:name="Table Web 1" w:semiHidden="1" w:unhideWhenUsed="1"/>
+    <w:lsdException w:name="Table Web 2" w:semiHidden="1" w:unhideWhenUsed="1"/>
     <w:lsdException w:name="Table Web 3" w:semiHidden="1" w:unhideWhenUsed="1"/>
     <w:lsdException w:name="Balloon Text" w:semiHidden="1" w:unhideWhenUsed="1"/>
     <w:lsdException w:name="Table Grid" w:uiPriority="39"/>
+    <w:lsdException w:name="Table Theme" w:semiHidden="1" w:unhideWhenUsed="1"/>
     <w:lsdException w:name="Placeholder Text" w:semiHidden="1"/>
     <w:lsdException w:name="No Spacing" w:uiPriority="1" w:qFormat="1"/>
     <w:lsdException w:name="Light Shading" w:uiPriority="60"/>
@@ -640,8 +627,6 @@
     <w:lsdException w:name="Smart Hyperlink" w:semiHidden="1" w:unhideWhenUsed="1"/>
     <w:lsdException w:name="Hashtag" w:semiHidden="1" w:unhideWhenUsed="1"/>
     <w:lsdException w:name="Unresolved Mention" w:semiHidden="1" w:unhideWhenUsed="1"/>
-    <w:lsdException w:name="Smart Link" w:semiHidden="1" w:unhideWhenUsed="1"/>
-    <w:lsdException w:name="Smart Link Error" w:semiHidden="1" w:unhideWhenUsed="1"/>
   </w:latentStyles>
   <w:style w:type="paragraph" w:default="1" w:styleId="Normal">
     <w:name w:val="Normal"/>

</xml_diff>